<commit_message>
update to the E/M score document from Jim, with alternate layout of the E/M panel
</commit_message>
<xml_diff>
--- a/documents/e-m-scores.docx
+++ b/documents/e-m-scores.docx
@@ -1,6 +1,6 @@
 
 <file path=word/document.xml><?xml version="1.0" encoding="utf-8"?>
-<w:document xmlns:wpc="http://schemas.microsoft.com/office/word/2010/wordprocessingCanvas" xmlns:mc="http://schemas.openxmlformats.org/markup-compatibility/2006" xmlns:o="urn:schemas-microsoft-com:office:office" xmlns:r="http://schemas.openxmlformats.org/officeDocument/2006/relationships" xmlns:m="http://schemas.openxmlformats.org/officeDocument/2006/math" xmlns:v="urn:schemas-microsoft-com:vml" xmlns:wp14="http://schemas.microsoft.com/office/word/2010/wordprocessingDrawing" xmlns:wp="http://schemas.openxmlformats.org/drawingml/2006/wordprocessingDrawing" xmlns:w10="urn:schemas-microsoft-com:office:word" xmlns:w="http://schemas.openxmlformats.org/wordprocessingml/2006/main" xmlns:w14="http://schemas.microsoft.com/office/word/2010/wordml" xmlns:wpg="http://schemas.microsoft.com/office/word/2010/wordprocessingGroup" xmlns:wpi="http://schemas.microsoft.com/office/word/2010/wordprocessingInk" xmlns:wne="http://schemas.microsoft.com/office/word/2006/wordml" xmlns:wps="http://schemas.microsoft.com/office/word/2010/wordprocessingShape" mc:Ignorable="w14 wp14">
+<w:document xmlns:wpc="http://schemas.microsoft.com/office/word/2010/wordprocessingCanvas" xmlns:mo="http://schemas.microsoft.com/office/mac/office/2008/main" xmlns:mc="http://schemas.openxmlformats.org/markup-compatibility/2006" xmlns:mv="urn:schemas-microsoft-com:mac:vml" xmlns:o="urn:schemas-microsoft-com:office:office" xmlns:r="http://schemas.openxmlformats.org/officeDocument/2006/relationships" xmlns:m="http://schemas.openxmlformats.org/officeDocument/2006/math" xmlns:v="urn:schemas-microsoft-com:vml" xmlns:wp14="http://schemas.microsoft.com/office/word/2010/wordprocessingDrawing" xmlns:wp="http://schemas.openxmlformats.org/drawingml/2006/wordprocessingDrawing" xmlns:w10="urn:schemas-microsoft-com:office:word" xmlns:w="http://schemas.openxmlformats.org/wordprocessingml/2006/main" xmlns:w14="http://schemas.microsoft.com/office/word/2010/wordml" xmlns:wpg="http://schemas.microsoft.com/office/word/2010/wordprocessingGroup" xmlns:wpi="http://schemas.microsoft.com/office/word/2010/wordprocessingInk" xmlns:wne="http://schemas.microsoft.com/office/word/2006/wordml" xmlns:wps="http://schemas.microsoft.com/office/word/2010/wordprocessingShape" mc:Ignorable="w14 wp14">
   <w:body>
     <w:tbl>
       <w:tblPr>
@@ -36,71 +36,140 @@
             <w:hideMark/>
           </w:tcPr>
           <w:p>
-            <w:r>
-              <w:t>L0</w:t>
-            </w:r>
-            <w:r>
-              <w:t xml:space="preserve"> = N/A</w:t>
-            </w:r>
-          </w:p>
-        </w:tc>
-        <w:tc>
-          <w:tcPr>
-            <w:tcW w:w="960" w:type="dxa"/>
-            <w:noWrap/>
-            <w:hideMark/>
-          </w:tcPr>
-          <w:p>
-            <w:r>
-              <w:t>L1</w:t>
-            </w:r>
-          </w:p>
-        </w:tc>
-        <w:tc>
-          <w:tcPr>
-            <w:tcW w:w="960" w:type="dxa"/>
-            <w:noWrap/>
-            <w:hideMark/>
-          </w:tcPr>
-          <w:p>
-            <w:r>
-              <w:t>L2</w:t>
-            </w:r>
-          </w:p>
-        </w:tc>
-        <w:tc>
-          <w:tcPr>
-            <w:tcW w:w="960" w:type="dxa"/>
-            <w:noWrap/>
-            <w:hideMark/>
-          </w:tcPr>
-          <w:p>
-            <w:r>
-              <w:t>L3</w:t>
-            </w:r>
-          </w:p>
-        </w:tc>
-        <w:tc>
-          <w:tcPr>
-            <w:tcW w:w="960" w:type="dxa"/>
-            <w:noWrap/>
-            <w:hideMark/>
-          </w:tcPr>
-          <w:p>
-            <w:r>
-              <w:t>L4</w:t>
-            </w:r>
-          </w:p>
-        </w:tc>
-        <w:tc>
-          <w:tcPr>
-            <w:tcW w:w="960" w:type="dxa"/>
-            <w:noWrap/>
-            <w:hideMark/>
-          </w:tcPr>
-          <w:p>
-            <w:r>
-              <w:t>L5</w:t>
+            <w:pPr>
+              <w:rPr>
+                <w:b/>
+                <w:sz w:val="28"/>
+                <w:szCs w:val="28"/>
+              </w:rPr>
+            </w:pPr>
+            <w:r>
+              <w:rPr>
+                <w:b/>
+                <w:sz w:val="28"/>
+                <w:szCs w:val="28"/>
+              </w:rPr>
+              <w:t>NA</w:t>
+            </w:r>
+          </w:p>
+        </w:tc>
+        <w:tc>
+          <w:tcPr>
+            <w:tcW w:w="960" w:type="dxa"/>
+            <w:noWrap/>
+            <w:hideMark/>
+          </w:tcPr>
+          <w:p>
+            <w:pPr>
+              <w:rPr>
+                <w:b/>
+                <w:sz w:val="28"/>
+                <w:szCs w:val="28"/>
+              </w:rPr>
+            </w:pPr>
+            <w:r>
+              <w:rPr>
+                <w:b/>
+                <w:sz w:val="28"/>
+                <w:szCs w:val="28"/>
+              </w:rPr>
+              <w:t>1</w:t>
+            </w:r>
+          </w:p>
+        </w:tc>
+        <w:tc>
+          <w:tcPr>
+            <w:tcW w:w="960" w:type="dxa"/>
+            <w:noWrap/>
+            <w:hideMark/>
+          </w:tcPr>
+          <w:p>
+            <w:pPr>
+              <w:rPr>
+                <w:b/>
+                <w:sz w:val="28"/>
+                <w:szCs w:val="28"/>
+              </w:rPr>
+            </w:pPr>
+            <w:r>
+              <w:rPr>
+                <w:b/>
+                <w:sz w:val="28"/>
+                <w:szCs w:val="28"/>
+              </w:rPr>
+              <w:t>2</w:t>
+            </w:r>
+          </w:p>
+        </w:tc>
+        <w:tc>
+          <w:tcPr>
+            <w:tcW w:w="960" w:type="dxa"/>
+            <w:noWrap/>
+            <w:hideMark/>
+          </w:tcPr>
+          <w:p>
+            <w:pPr>
+              <w:rPr>
+                <w:b/>
+                <w:sz w:val="28"/>
+                <w:szCs w:val="28"/>
+              </w:rPr>
+            </w:pPr>
+            <w:r>
+              <w:rPr>
+                <w:b/>
+                <w:sz w:val="28"/>
+                <w:szCs w:val="28"/>
+              </w:rPr>
+              <w:t>3</w:t>
+            </w:r>
+          </w:p>
+        </w:tc>
+        <w:tc>
+          <w:tcPr>
+            <w:tcW w:w="960" w:type="dxa"/>
+            <w:noWrap/>
+            <w:hideMark/>
+          </w:tcPr>
+          <w:p>
+            <w:pPr>
+              <w:rPr>
+                <w:b/>
+                <w:sz w:val="28"/>
+                <w:szCs w:val="28"/>
+              </w:rPr>
+            </w:pPr>
+            <w:r>
+              <w:rPr>
+                <w:b/>
+                <w:sz w:val="28"/>
+                <w:szCs w:val="28"/>
+              </w:rPr>
+              <w:t>4</w:t>
+            </w:r>
+          </w:p>
+        </w:tc>
+        <w:tc>
+          <w:tcPr>
+            <w:tcW w:w="960" w:type="dxa"/>
+            <w:noWrap/>
+            <w:hideMark/>
+          </w:tcPr>
+          <w:p>
+            <w:pPr>
+              <w:rPr>
+                <w:b/>
+                <w:sz w:val="28"/>
+                <w:szCs w:val="28"/>
+              </w:rPr>
+            </w:pPr>
+            <w:r>
+              <w:rPr>
+                <w:b/>
+                <w:sz w:val="28"/>
+                <w:szCs w:val="28"/>
+              </w:rPr>
+              <w:t>5</w:t>
             </w:r>
           </w:p>
         </w:tc>
@@ -116,7 +185,19 @@
             <w:hideMark/>
           </w:tcPr>
           <w:p>
-            <w:r>
+            <w:pPr>
+              <w:rPr>
+                <w:b/>
+                <w:sz w:val="28"/>
+                <w:szCs w:val="28"/>
+              </w:rPr>
+            </w:pPr>
+            <w:r>
+              <w:rPr>
+                <w:b/>
+                <w:sz w:val="28"/>
+                <w:szCs w:val="28"/>
+              </w:rPr>
               <w:t>HPI</w:t>
             </w:r>
           </w:p>
@@ -131,32 +212,6 @@
             <w:r>
               <w:t>0</w:t>
             </w:r>
-            <w:bookmarkStart w:id="0" w:name="_GoBack"/>
-            <w:bookmarkEnd w:id="0"/>
-          </w:p>
-        </w:tc>
-        <w:tc>
-          <w:tcPr>
-            <w:tcW w:w="960" w:type="dxa"/>
-            <w:noWrap/>
-            <w:hideMark/>
-          </w:tcPr>
-          <w:p>
-            <w:r>
-              <w:t>x</w:t>
-            </w:r>
-          </w:p>
-        </w:tc>
-        <w:tc>
-          <w:tcPr>
-            <w:tcW w:w="960" w:type="dxa"/>
-            <w:noWrap/>
-            <w:hideMark/>
-          </w:tcPr>
-          <w:p>
-            <w:r>
-              <w:t>x</w:t>
-            </w:r>
           </w:p>
         </w:tc>
         <w:tc>
@@ -179,7 +234,31 @@
           </w:tcPr>
           <w:p>
             <w:r>
-              <w:t>x</w:t>
+              <w:t>1-3</w:t>
+            </w:r>
+          </w:p>
+        </w:tc>
+        <w:tc>
+          <w:tcPr>
+            <w:tcW w:w="960" w:type="dxa"/>
+            <w:noWrap/>
+            <w:hideMark/>
+          </w:tcPr>
+          <w:p>
+            <w:r>
+              <w:t>1-3</w:t>
+            </w:r>
+          </w:p>
+        </w:tc>
+        <w:tc>
+          <w:tcPr>
+            <w:tcW w:w="960" w:type="dxa"/>
+            <w:noWrap/>
+            <w:hideMark/>
+          </w:tcPr>
+          <w:p>
+            <w:r>
+              <w:t>&gt;3</w:t>
             </w:r>
           </w:p>
         </w:tc>
@@ -207,7 +286,19 @@
             <w:hideMark/>
           </w:tcPr>
           <w:p>
-            <w:r>
+            <w:pPr>
+              <w:rPr>
+                <w:b/>
+                <w:sz w:val="28"/>
+                <w:szCs w:val="28"/>
+              </w:rPr>
+            </w:pPr>
+            <w:r>
+              <w:rPr>
+                <w:b/>
+                <w:sz w:val="28"/>
+                <w:szCs w:val="28"/>
+              </w:rPr>
               <w:t>ROS</w:t>
             </w:r>
           </w:p>
@@ -220,18 +311,6 @@
           </w:tcPr>
           <w:p>
             <w:r>
-              <w:t>x</w:t>
-            </w:r>
-          </w:p>
-        </w:tc>
-        <w:tc>
-          <w:tcPr>
-            <w:tcW w:w="960" w:type="dxa"/>
-            <w:noWrap/>
-            <w:hideMark/>
-          </w:tcPr>
-          <w:p>
-            <w:r>
               <w:t>0</w:t>
             </w:r>
           </w:p>
@@ -244,6 +323,18 @@
           </w:tcPr>
           <w:p>
             <w:r>
+              <w:t>0</w:t>
+            </w:r>
+          </w:p>
+        </w:tc>
+        <w:tc>
+          <w:tcPr>
+            <w:tcW w:w="960" w:type="dxa"/>
+            <w:noWrap/>
+            <w:hideMark/>
+          </w:tcPr>
+          <w:p>
+            <w:r>
               <w:t>1</w:t>
             </w:r>
           </w:p>
@@ -256,7 +347,7 @@
           </w:tcPr>
           <w:p>
             <w:r>
-              <w:t>x</w:t>
+              <w:t>2-9</w:t>
             </w:r>
           </w:p>
         </w:tc>
@@ -296,7 +387,19 @@
             <w:hideMark/>
           </w:tcPr>
           <w:p>
-            <w:r>
+            <w:pPr>
+              <w:rPr>
+                <w:b/>
+                <w:sz w:val="28"/>
+                <w:szCs w:val="28"/>
+              </w:rPr>
+            </w:pPr>
+            <w:r>
+              <w:rPr>
+                <w:b/>
+                <w:sz w:val="28"/>
+                <w:szCs w:val="28"/>
+              </w:rPr>
               <w:t>PFSH</w:t>
             </w:r>
           </w:p>
@@ -309,30 +412,6 @@
           </w:tcPr>
           <w:p>
             <w:r>
-              <w:t>x</w:t>
-            </w:r>
-          </w:p>
-        </w:tc>
-        <w:tc>
-          <w:tcPr>
-            <w:tcW w:w="960" w:type="dxa"/>
-            <w:noWrap/>
-            <w:hideMark/>
-          </w:tcPr>
-          <w:p>
-            <w:r>
-              <w:t>x</w:t>
-            </w:r>
-          </w:p>
-        </w:tc>
-        <w:tc>
-          <w:tcPr>
-            <w:tcW w:w="960" w:type="dxa"/>
-            <w:noWrap/>
-            <w:hideMark/>
-          </w:tcPr>
-          <w:p>
-            <w:r>
               <w:t>0</w:t>
             </w:r>
           </w:p>
@@ -345,7 +424,31 @@
           </w:tcPr>
           <w:p>
             <w:r>
-              <w:t>x</w:t>
+              <w:t>0</w:t>
+            </w:r>
+          </w:p>
+        </w:tc>
+        <w:tc>
+          <w:tcPr>
+            <w:tcW w:w="960" w:type="dxa"/>
+            <w:noWrap/>
+            <w:hideMark/>
+          </w:tcPr>
+          <w:p>
+            <w:r>
+              <w:t>0</w:t>
+            </w:r>
+          </w:p>
+        </w:tc>
+        <w:tc>
+          <w:tcPr>
+            <w:tcW w:w="960" w:type="dxa"/>
+            <w:noWrap/>
+            <w:hideMark/>
+          </w:tcPr>
+          <w:p>
+            <w:r>
+              <w:t>0</w:t>
             </w:r>
           </w:p>
         </w:tc>
@@ -385,8 +488,20 @@
             <w:hideMark/>
           </w:tcPr>
           <w:p>
-            <w:r>
-              <w:t>Exam</w:t>
+            <w:pPr>
+              <w:rPr>
+                <w:b/>
+                <w:sz w:val="28"/>
+                <w:szCs w:val="28"/>
+              </w:rPr>
+            </w:pPr>
+            <w:r>
+              <w:rPr>
+                <w:b/>
+                <w:sz w:val="28"/>
+                <w:szCs w:val="28"/>
+              </w:rPr>
+              <w:t>PE</w:t>
             </w:r>
           </w:p>
         </w:tc>
@@ -410,19 +525,19 @@
           </w:tcPr>
           <w:p>
             <w:r>
-              <w:t>1-2</w:t>
-            </w:r>
-          </w:p>
-        </w:tc>
-        <w:tc>
-          <w:tcPr>
-            <w:tcW w:w="960" w:type="dxa"/>
-            <w:noWrap/>
-            <w:hideMark/>
-          </w:tcPr>
-          <w:p>
-            <w:r>
-              <w:t>x</w:t>
+              <w:t>1</w:t>
+            </w:r>
+          </w:p>
+        </w:tc>
+        <w:tc>
+          <w:tcPr>
+            <w:tcW w:w="960" w:type="dxa"/>
+            <w:noWrap/>
+            <w:hideMark/>
+          </w:tcPr>
+          <w:p>
+            <w:r>
+              <w:t>3-5</w:t>
             </w:r>
           </w:p>
         </w:tc>
@@ -465,6 +580,450 @@
       </w:tr>
     </w:tbl>
     <w:p/>
+    <w:p/>
+    <w:tbl>
+      <w:tblPr>
+        <w:tblStyle w:val="TableGrid"/>
+        <w:tblW w:w="0" w:type="auto"/>
+        <w:tblLook w:val="04A0" w:firstRow="1" w:lastRow="0" w:firstColumn="1" w:lastColumn="0" w:noHBand="0" w:noVBand="1"/>
+      </w:tblPr>
+      <w:tblGrid>
+        <w:gridCol w:w="3192"/>
+        <w:gridCol w:w="3192"/>
+        <w:gridCol w:w="3192"/>
+      </w:tblGrid>
+      <w:tr>
+        <w:tc>
+          <w:tcPr>
+            <w:tcW w:w="3192" w:type="dxa"/>
+          </w:tcPr>
+          <w:p>
+            <w:pPr>
+              <w:rPr>
+                <w:b/>
+                <w:sz w:val="28"/>
+                <w:szCs w:val="28"/>
+              </w:rPr>
+            </w:pPr>
+            <w:r>
+              <w:rPr>
+                <w:b/>
+                <w:sz w:val="28"/>
+                <w:szCs w:val="28"/>
+              </w:rPr>
+              <w:t>EM Level</w:t>
+            </w:r>
+          </w:p>
+          <w:p>
+            <w:r>
+              <w:t>(1/2/3/4/5)</w:t>
+            </w:r>
+          </w:p>
+        </w:tc>
+        <w:tc>
+          <w:tcPr>
+            <w:tcW w:w="3192" w:type="dxa"/>
+          </w:tcPr>
+          <w:p>
+            <w:pPr>
+              <w:rPr>
+                <w:b/>
+                <w:sz w:val="28"/>
+                <w:szCs w:val="28"/>
+              </w:rPr>
+            </w:pPr>
+            <w:r>
+              <w:rPr>
+                <w:b/>
+                <w:sz w:val="28"/>
+                <w:szCs w:val="28"/>
+              </w:rPr>
+              <w:t>Elements</w:t>
+            </w:r>
+          </w:p>
+        </w:tc>
+        <w:tc>
+          <w:tcPr>
+            <w:tcW w:w="3192" w:type="dxa"/>
+          </w:tcPr>
+          <w:p>
+            <w:pPr>
+              <w:rPr>
+                <w:b/>
+                <w:sz w:val="28"/>
+                <w:szCs w:val="28"/>
+              </w:rPr>
+            </w:pPr>
+            <w:r>
+              <w:rPr>
+                <w:b/>
+                <w:sz w:val="28"/>
+                <w:szCs w:val="28"/>
+              </w:rPr>
+              <w:t>EM Level</w:t>
+            </w:r>
+          </w:p>
+        </w:tc>
+      </w:tr>
+      <w:tr>
+        <w:tc>
+          <w:tcPr>
+            <w:tcW w:w="3192" w:type="dxa"/>
+          </w:tcPr>
+          <w:p>
+            <w:pPr>
+              <w:rPr>
+                <w:b/>
+                <w:sz w:val="28"/>
+                <w:szCs w:val="28"/>
+              </w:rPr>
+            </w:pPr>
+            <w:r>
+              <w:rPr>
+                <w:b/>
+                <w:sz w:val="28"/>
+                <w:szCs w:val="28"/>
+              </w:rPr>
+              <w:t>HPI</w:t>
+            </w:r>
+          </w:p>
+          <w:p>
+            <w:r>
+              <w:t>( 1/1/1/4/4)</w:t>
+            </w:r>
+          </w:p>
+        </w:tc>
+        <w:tc>
+          <w:tcPr>
+            <w:tcW w:w="3192" w:type="dxa"/>
+          </w:tcPr>
+          <w:p/>
+        </w:tc>
+        <w:tc>
+          <w:tcPr>
+            <w:tcW w:w="3192" w:type="dxa"/>
+          </w:tcPr>
+          <w:p/>
+        </w:tc>
+      </w:tr>
+      <w:tr>
+        <w:tc>
+          <w:tcPr>
+            <w:tcW w:w="3192" w:type="dxa"/>
+          </w:tcPr>
+          <w:p>
+            <w:pPr>
+              <w:rPr>
+                <w:b/>
+                <w:sz w:val="28"/>
+                <w:szCs w:val="28"/>
+              </w:rPr>
+            </w:pPr>
+            <w:r>
+              <w:rPr>
+                <w:b/>
+                <w:sz w:val="28"/>
+                <w:szCs w:val="28"/>
+              </w:rPr>
+              <w:t>ROS</w:t>
+            </w:r>
+          </w:p>
+          <w:p>
+            <w:r>
+              <w:t>(0/1/2/2/10)</w:t>
+            </w:r>
+          </w:p>
+        </w:tc>
+        <w:tc>
+          <w:tcPr>
+            <w:tcW w:w="3192" w:type="dxa"/>
+          </w:tcPr>
+          <w:p/>
+        </w:tc>
+        <w:tc>
+          <w:tcPr>
+            <w:tcW w:w="3192" w:type="dxa"/>
+          </w:tcPr>
+          <w:p/>
+        </w:tc>
+      </w:tr>
+      <w:tr>
+        <w:tc>
+          <w:tcPr>
+            <w:tcW w:w="3192" w:type="dxa"/>
+          </w:tcPr>
+          <w:p>
+            <w:pPr>
+              <w:rPr>
+                <w:b/>
+                <w:sz w:val="28"/>
+                <w:szCs w:val="28"/>
+              </w:rPr>
+            </w:pPr>
+            <w:r>
+              <w:rPr>
+                <w:b/>
+                <w:sz w:val="28"/>
+                <w:szCs w:val="28"/>
+              </w:rPr>
+              <w:t>PFSH</w:t>
+            </w:r>
+          </w:p>
+          <w:p>
+            <w:r>
+              <w:t>(0/0/0/1/2)</w:t>
+            </w:r>
+          </w:p>
+        </w:tc>
+        <w:tc>
+          <w:tcPr>
+            <w:tcW w:w="3192" w:type="dxa"/>
+          </w:tcPr>
+          <w:p/>
+        </w:tc>
+        <w:tc>
+          <w:tcPr>
+            <w:tcW w:w="3192" w:type="dxa"/>
+          </w:tcPr>
+          <w:p/>
+        </w:tc>
+      </w:tr>
+      <w:tr>
+        <w:tc>
+          <w:tcPr>
+            <w:tcW w:w="3192" w:type="dxa"/>
+          </w:tcPr>
+          <w:p>
+            <w:pPr>
+              <w:rPr>
+                <w:b/>
+                <w:sz w:val="28"/>
+                <w:szCs w:val="28"/>
+              </w:rPr>
+            </w:pPr>
+            <w:r>
+              <w:rPr>
+                <w:b/>
+                <w:sz w:val="28"/>
+                <w:szCs w:val="28"/>
+              </w:rPr>
+              <w:t>PE</w:t>
+            </w:r>
+          </w:p>
+          <w:p>
+            <w:r>
+              <w:t>(1/3/3/6/8)</w:t>
+            </w:r>
+          </w:p>
+        </w:tc>
+        <w:tc>
+          <w:tcPr>
+            <w:tcW w:w="3192" w:type="dxa"/>
+          </w:tcPr>
+          <w:p/>
+        </w:tc>
+        <w:tc>
+          <w:tcPr>
+            <w:tcW w:w="3192" w:type="dxa"/>
+          </w:tcPr>
+          <w:p/>
+        </w:tc>
+      </w:tr>
+      <w:tr>
+        <w:tc>
+          <w:tcPr>
+            <w:tcW w:w="6384" w:type="dxa"/>
+            <w:gridSpan w:val="2"/>
+          </w:tcPr>
+          <w:p>
+            <w:pPr>
+              <w:jc w:val="right"/>
+            </w:pPr>
+            <w:r>
+              <w:rPr>
+                <w:b/>
+                <w:sz w:val="28"/>
+                <w:szCs w:val="28"/>
+              </w:rPr>
+              <w:t>Overall EM Level</w:t>
+            </w:r>
+          </w:p>
+        </w:tc>
+        <w:tc>
+          <w:tcPr>
+            <w:tcW w:w="3192" w:type="dxa"/>
+          </w:tcPr>
+          <w:p/>
+        </w:tc>
+      </w:tr>
+    </w:tbl>
+    <w:p/>
+    <w:p/>
+    <w:p>
+      <w:r>
+        <w:rPr>
+          <w:noProof/>
+        </w:rPr>
+        <w:drawing>
+          <wp:inline distT="0" distB="0" distL="0" distR="0" wp14:anchorId="0140E04D" wp14:editId="0F5AFEA8">
+            <wp:extent cx="5943600" cy="1808480"/>
+            <wp:effectExtent l="0" t="0" r="0" b="0"/>
+            <wp:docPr id="1" name="Picture 1"/>
+            <wp:cNvGraphicFramePr>
+              <a:graphicFrameLocks xmlns:a="http://schemas.openxmlformats.org/drawingml/2006/main" noChangeAspect="1"/>
+            </wp:cNvGraphicFramePr>
+            <a:graphic xmlns:a="http://schemas.openxmlformats.org/drawingml/2006/main">
+              <a:graphicData uri="http://schemas.openxmlformats.org/drawingml/2006/picture">
+                <pic:pic xmlns:pic="http://schemas.openxmlformats.org/drawingml/2006/picture">
+                  <pic:nvPicPr>
+                    <pic:cNvPr id="0" name="Screen Shot 2014-10-01 at 8.41.22 AM.png"/>
+                    <pic:cNvPicPr/>
+                  </pic:nvPicPr>
+                  <pic:blipFill>
+                    <a:blip r:embed="rId5">
+                      <a:extLst>
+                        <a:ext uri="{28A0092B-C50C-407E-A947-70E740481C1C}">
+                          <a14:useLocalDpi xmlns:a14="http://schemas.microsoft.com/office/drawing/2010/main" val="0"/>
+                        </a:ext>
+                      </a:extLst>
+                    </a:blip>
+                    <a:stretch>
+                      <a:fillRect/>
+                    </a:stretch>
+                  </pic:blipFill>
+                  <pic:spPr>
+                    <a:xfrm>
+                      <a:off x="0" y="0"/>
+                      <a:ext cx="5943600" cy="1808480"/>
+                    </a:xfrm>
+                    <a:prstGeom prst="rect">
+                      <a:avLst/>
+                    </a:prstGeom>
+                  </pic:spPr>
+                </pic:pic>
+              </a:graphicData>
+            </a:graphic>
+          </wp:inline>
+        </w:drawing>
+      </w:r>
+    </w:p>
+    <w:p/>
+    <w:p/>
+    <w:p>
+      <w:pPr>
+        <w:widowControl w:val="0"/>
+        <w:autoSpaceDE w:val="0"/>
+        <w:autoSpaceDN w:val="0"/>
+        <w:adjustRightInd w:val="0"/>
+        <w:spacing w:after="0" w:line="240" w:lineRule="auto"/>
+        <w:rPr>
+          <w:rFonts w:ascii="Arial" w:hAnsi="Arial" w:cs="Arial"/>
+          <w:color w:val="1A1A1A"/>
+          <w:sz w:val="26"/>
+          <w:szCs w:val="26"/>
+        </w:rPr>
+      </w:pPr>
+      <w:r>
+        <w:rPr>
+          <w:rFonts w:ascii="Arial" w:hAnsi="Arial" w:cs="Arial"/>
+          <w:color w:val="1A1A1A"/>
+          <w:sz w:val="26"/>
+          <w:szCs w:val="26"/>
+        </w:rPr>
+        <w:t>Notes</w:t>
+      </w:r>
+      <w:bookmarkStart w:id="0" w:name="_GoBack"/>
+      <w:bookmarkEnd w:id="0"/>
+    </w:p>
+    <w:p>
+      <w:pPr>
+        <w:widowControl w:val="0"/>
+        <w:autoSpaceDE w:val="0"/>
+        <w:autoSpaceDN w:val="0"/>
+        <w:adjustRightInd w:val="0"/>
+        <w:spacing w:after="0" w:line="240" w:lineRule="auto"/>
+        <w:rPr>
+          <w:rFonts w:ascii="Arial" w:hAnsi="Arial" w:cs="Arial"/>
+          <w:color w:val="1A1A1A"/>
+          <w:sz w:val="26"/>
+          <w:szCs w:val="26"/>
+        </w:rPr>
+      </w:pPr>
+      <w:r>
+        <w:rPr>
+          <w:rFonts w:ascii="Arial" w:hAnsi="Arial" w:cs="Arial"/>
+          <w:color w:val="1A1A1A"/>
+          <w:sz w:val="26"/>
+          <w:szCs w:val="26"/>
+        </w:rPr>
+        <w:t>First table: I changed some of the numbers internal to the first table.  Specifically, the HPI row has a &gt;3 in the "4" column. Also, there are no x's. The table shows exactly what column you get to based on a given # of elements.  If you are in column "NA", that is what should be reported.</w:t>
+      </w:r>
+    </w:p>
+    <w:p>
+      <w:pPr>
+        <w:widowControl w:val="0"/>
+        <w:autoSpaceDE w:val="0"/>
+        <w:autoSpaceDN w:val="0"/>
+        <w:adjustRightInd w:val="0"/>
+        <w:spacing w:after="0" w:line="240" w:lineRule="auto"/>
+        <w:rPr>
+          <w:rFonts w:ascii="Arial" w:hAnsi="Arial" w:cs="Arial"/>
+          <w:color w:val="1A1A1A"/>
+          <w:sz w:val="26"/>
+          <w:szCs w:val="26"/>
+        </w:rPr>
+      </w:pPr>
+    </w:p>
+    <w:p>
+      <w:pPr>
+        <w:widowControl w:val="0"/>
+        <w:autoSpaceDE w:val="0"/>
+        <w:autoSpaceDN w:val="0"/>
+        <w:adjustRightInd w:val="0"/>
+        <w:spacing w:after="0" w:line="240" w:lineRule="auto"/>
+        <w:rPr>
+          <w:rFonts w:ascii="Arial" w:hAnsi="Arial" w:cs="Arial"/>
+          <w:color w:val="1A1A1A"/>
+          <w:sz w:val="26"/>
+          <w:szCs w:val="26"/>
+        </w:rPr>
+      </w:pPr>
+      <w:r>
+        <w:rPr>
+          <w:rFonts w:ascii="Arial" w:hAnsi="Arial" w:cs="Arial"/>
+          <w:color w:val="1A1A1A"/>
+          <w:sz w:val="26"/>
+          <w:szCs w:val="26"/>
+        </w:rPr>
+        <w:t>Second table: This shows how the layout should appear.  Notice the new column and row labels.  Notice the name of exam is now PE.  Notice there are now five numbers in the parentheses. Notice that the parentheses are below the labels and smaller in font.</w:t>
+      </w:r>
+    </w:p>
+    <w:p>
+      <w:pPr>
+        <w:widowControl w:val="0"/>
+        <w:autoSpaceDE w:val="0"/>
+        <w:autoSpaceDN w:val="0"/>
+        <w:adjustRightInd w:val="0"/>
+        <w:spacing w:after="0" w:line="240" w:lineRule="auto"/>
+        <w:rPr>
+          <w:rFonts w:ascii="Arial" w:hAnsi="Arial" w:cs="Arial"/>
+          <w:color w:val="1A1A1A"/>
+          <w:sz w:val="26"/>
+          <w:szCs w:val="26"/>
+        </w:rPr>
+      </w:pPr>
+    </w:p>
+    <w:p>
+      <w:r>
+        <w:rPr>
+          <w:rFonts w:ascii="Arial" w:hAnsi="Arial" w:cs="Arial"/>
+          <w:color w:val="1A1A1A"/>
+          <w:sz w:val="26"/>
+          <w:szCs w:val="26"/>
+        </w:rPr>
+        <w:t>Third table: this is the source we call the Hamilton table. Everything above should be consistent with this. One issue in the Hamilton table is that in Level 3 and Level 4 of exam he is overlapping. I consulted with Dan ad we made a decision reflected in the first table.</w:t>
+      </w:r>
+    </w:p>
     <w:sectPr>
       <w:pgSz w:w="12240" w:h="15840"/>
       <w:pgMar w:top="1440" w:right="1440" w:bottom="1440" w:left="1440" w:header="720" w:footer="720" w:gutter="0"/>
@@ -492,7 +1051,7 @@
       </w:pPr>
     </w:pPrDefault>
   </w:docDefaults>
-  <w:latentStyles w:defLockedState="0" w:defUIPriority="99" w:defSemiHidden="1" w:defUnhideWhenUsed="1" w:defQFormat="0" w:count="267">
+  <w:latentStyles w:defLockedState="0" w:defUIPriority="99" w:defSemiHidden="1" w:defUnhideWhenUsed="1" w:defQFormat="0" w:count="276">
     <w:lsdException w:name="Normal" w:semiHidden="0" w:uiPriority="0" w:unhideWhenUsed="0" w:qFormat="1"/>
     <w:lsdException w:name="heading 1" w:semiHidden="0" w:uiPriority="9" w:unhideWhenUsed="0" w:qFormat="1"/>
     <w:lsdException w:name="heading 2" w:uiPriority="9" w:qFormat="1"/>
@@ -688,6 +1247,7 @@
       <w:spacing w:after="0" w:line="240" w:lineRule="auto"/>
     </w:pPr>
     <w:tblPr>
+      <w:tblInd w:w="0" w:type="dxa"/>
       <w:tblBorders>
         <w:top w:val="single" w:sz="4" w:space="0" w:color="auto"/>
         <w:left w:val="single" w:sz="4" w:space="0" w:color="auto"/>
@@ -696,13 +1256,49 @@
         <w:insideH w:val="single" w:sz="4" w:space="0" w:color="auto"/>
         <w:insideV w:val="single" w:sz="4" w:space="0" w:color="auto"/>
       </w:tblBorders>
+      <w:tblCellMar>
+        <w:top w:w="0" w:type="dxa"/>
+        <w:left w:w="108" w:type="dxa"/>
+        <w:bottom w:w="0" w:type="dxa"/>
+        <w:right w:w="108" w:type="dxa"/>
+      </w:tblCellMar>
     </w:tblPr>
+  </w:style>
+  <w:style w:type="paragraph" w:styleId="BalloonText">
+    <w:name w:val="Balloon Text"/>
+    <w:basedOn w:val="Normal"/>
+    <w:link w:val="BalloonTextChar"/>
+    <w:uiPriority w:val="99"/>
+    <w:semiHidden/>
+    <w:unhideWhenUsed/>
+    <w:rsid w:val="00CD71EB"/>
+    <w:pPr>
+      <w:spacing w:after="0" w:line="240" w:lineRule="auto"/>
+    </w:pPr>
+    <w:rPr>
+      <w:rFonts w:ascii="Lucida Grande" w:hAnsi="Lucida Grande" w:cs="Lucida Grande"/>
+      <w:sz w:val="18"/>
+      <w:szCs w:val="18"/>
+    </w:rPr>
+  </w:style>
+  <w:style w:type="character" w:customStyle="1" w:styleId="BalloonTextChar">
+    <w:name w:val="Balloon Text Char"/>
+    <w:basedOn w:val="DefaultParagraphFont"/>
+    <w:link w:val="BalloonText"/>
+    <w:uiPriority w:val="99"/>
+    <w:semiHidden/>
+    <w:rsid w:val="00CD71EB"/>
+    <w:rPr>
+      <w:rFonts w:ascii="Lucida Grande" w:hAnsi="Lucida Grande" w:cs="Lucida Grande"/>
+      <w:sz w:val="18"/>
+      <w:szCs w:val="18"/>
+    </w:rPr>
   </w:style>
 </w:styles>
 </file>
 
 <file path=word/stylesWithEffects.xml><?xml version="1.0" encoding="utf-8"?>
-<w:styles xmlns:wpc="http://schemas.microsoft.com/office/word/2010/wordprocessingCanvas" xmlns:mc="http://schemas.openxmlformats.org/markup-compatibility/2006" xmlns:o="urn:schemas-microsoft-com:office:office" xmlns:r="http://schemas.openxmlformats.org/officeDocument/2006/relationships" xmlns:m="http://schemas.openxmlformats.org/officeDocument/2006/math" xmlns:v="urn:schemas-microsoft-com:vml" xmlns:wp14="http://schemas.microsoft.com/office/word/2010/wordprocessingDrawing" xmlns:wp="http://schemas.openxmlformats.org/drawingml/2006/wordprocessingDrawing" xmlns:w10="urn:schemas-microsoft-com:office:word" xmlns:w="http://schemas.openxmlformats.org/wordprocessingml/2006/main" xmlns:w14="http://schemas.microsoft.com/office/word/2010/wordml" xmlns:wpg="http://schemas.microsoft.com/office/word/2010/wordprocessingGroup" xmlns:wpi="http://schemas.microsoft.com/office/word/2010/wordprocessingInk" xmlns:wne="http://schemas.microsoft.com/office/word/2006/wordml" xmlns:wps="http://schemas.microsoft.com/office/word/2010/wordprocessingShape" mc:Ignorable="w14 wp14">
+<w:styles xmlns:wpc="http://schemas.microsoft.com/office/word/2010/wordprocessingCanvas" xmlns:mo="http://schemas.microsoft.com/office/mac/office/2008/main" xmlns:mc="http://schemas.openxmlformats.org/markup-compatibility/2006" xmlns:mv="urn:schemas-microsoft-com:mac:vml" xmlns:o="urn:schemas-microsoft-com:office:office" xmlns:r="http://schemas.openxmlformats.org/officeDocument/2006/relationships" xmlns:m="http://schemas.openxmlformats.org/officeDocument/2006/math" xmlns:v="urn:schemas-microsoft-com:vml" xmlns:wp14="http://schemas.microsoft.com/office/word/2010/wordprocessingDrawing" xmlns:wp="http://schemas.openxmlformats.org/drawingml/2006/wordprocessingDrawing" xmlns:w10="urn:schemas-microsoft-com:office:word" xmlns:w="http://schemas.openxmlformats.org/wordprocessingml/2006/main" xmlns:w14="http://schemas.microsoft.com/office/word/2010/wordml" xmlns:wpg="http://schemas.microsoft.com/office/word/2010/wordprocessingGroup" xmlns:wpi="http://schemas.microsoft.com/office/word/2010/wordprocessingInk" xmlns:wne="http://schemas.microsoft.com/office/word/2006/wordml" xmlns:wps="http://schemas.microsoft.com/office/word/2010/wordprocessingShape" mc:Ignorable="w14 wp14">
   <w:docDefaults>
     <w:rPrDefault>
       <w:rPr>
@@ -718,7 +1314,7 @@
       </w:pPr>
     </w:pPrDefault>
   </w:docDefaults>
-  <w:latentStyles w:defLockedState="0" w:defUIPriority="99" w:defSemiHidden="1" w:defUnhideWhenUsed="1" w:defQFormat="0" w:count="267">
+  <w:latentStyles w:defLockedState="0" w:defUIPriority="99" w:defSemiHidden="1" w:defUnhideWhenUsed="1" w:defQFormat="0" w:count="276">
     <w:lsdException w:name="Normal" w:semiHidden="0" w:uiPriority="0" w:unhideWhenUsed="0" w:qFormat="1"/>
     <w:lsdException w:name="heading 1" w:semiHidden="0" w:uiPriority="9" w:unhideWhenUsed="0" w:qFormat="1"/>
     <w:lsdException w:name="heading 2" w:uiPriority="9" w:qFormat="1"/>
@@ -914,6 +1510,7 @@
       <w:spacing w:after="0" w:line="240" w:lineRule="auto"/>
     </w:pPr>
     <w:tblPr>
+      <w:tblInd w:w="0" w:type="dxa"/>
       <w:tblBorders>
         <w:top w:val="single" w:sz="4" w:space="0" w:color="auto"/>
         <w:left w:val="single" w:sz="4" w:space="0" w:color="auto"/>
@@ -922,7 +1519,43 @@
         <w:insideH w:val="single" w:sz="4" w:space="0" w:color="auto"/>
         <w:insideV w:val="single" w:sz="4" w:space="0" w:color="auto"/>
       </w:tblBorders>
+      <w:tblCellMar>
+        <w:top w:w="0" w:type="dxa"/>
+        <w:left w:w="108" w:type="dxa"/>
+        <w:bottom w:w="0" w:type="dxa"/>
+        <w:right w:w="108" w:type="dxa"/>
+      </w:tblCellMar>
     </w:tblPr>
+  </w:style>
+  <w:style w:type="paragraph" w:styleId="BalloonText">
+    <w:name w:val="Balloon Text"/>
+    <w:basedOn w:val="Normal"/>
+    <w:link w:val="BalloonTextChar"/>
+    <w:uiPriority w:val="99"/>
+    <w:semiHidden/>
+    <w:unhideWhenUsed/>
+    <w:rsid w:val="00CD71EB"/>
+    <w:pPr>
+      <w:spacing w:after="0" w:line="240" w:lineRule="auto"/>
+    </w:pPr>
+    <w:rPr>
+      <w:rFonts w:ascii="Lucida Grande" w:hAnsi="Lucida Grande" w:cs="Lucida Grande"/>
+      <w:sz w:val="18"/>
+      <w:szCs w:val="18"/>
+    </w:rPr>
+  </w:style>
+  <w:style w:type="character" w:customStyle="1" w:styleId="BalloonTextChar">
+    <w:name w:val="Balloon Text Char"/>
+    <w:basedOn w:val="DefaultParagraphFont"/>
+    <w:link w:val="BalloonText"/>
+    <w:uiPriority w:val="99"/>
+    <w:semiHidden/>
+    <w:rsid w:val="00CD71EB"/>
+    <w:rPr>
+      <w:rFonts w:ascii="Lucida Grande" w:hAnsi="Lucida Grande" w:cs="Lucida Grande"/>
+      <w:sz w:val="18"/>
+      <w:szCs w:val="18"/>
+    </w:rPr>
   </w:style>
 </w:styles>
 </file>

</xml_diff>

<commit_message>
more tuning of the E/M panel layout, plus updates to scoring values, per the version of e-m-scoring.docx in this commit
</commit_message>
<xml_diff>
--- a/documents/e-m-scores.docx
+++ b/documents/e-m-scores.docx
@@ -537,31 +537,39 @@
           </w:tcPr>
           <w:p>
             <w:r>
-              <w:t>3-5</w:t>
-            </w:r>
-          </w:p>
-        </w:tc>
-        <w:tc>
-          <w:tcPr>
-            <w:tcW w:w="960" w:type="dxa"/>
-            <w:noWrap/>
-            <w:hideMark/>
-          </w:tcPr>
-          <w:p>
-            <w:r>
-              <w:t>3-5</w:t>
-            </w:r>
-          </w:p>
-        </w:tc>
-        <w:tc>
-          <w:tcPr>
-            <w:tcW w:w="960" w:type="dxa"/>
-            <w:noWrap/>
-            <w:hideMark/>
-          </w:tcPr>
-          <w:p>
-            <w:r>
-              <w:t>6-7</w:t>
+              <w:t>1</w:t>
+            </w:r>
+          </w:p>
+        </w:tc>
+        <w:tc>
+          <w:tcPr>
+            <w:tcW w:w="960" w:type="dxa"/>
+            <w:noWrap/>
+            <w:hideMark/>
+          </w:tcPr>
+          <w:p>
+            <w:r>
+              <w:t>2-</w:t>
+            </w:r>
+            <w:r>
+              <w:t>5</w:t>
+            </w:r>
+          </w:p>
+        </w:tc>
+        <w:tc>
+          <w:tcPr>
+            <w:tcW w:w="960" w:type="dxa"/>
+            <w:noWrap/>
+            <w:hideMark/>
+          </w:tcPr>
+          <w:p>
+            <w:r>
+              <w:t>6</w:t>
+            </w:r>
+            <w:bookmarkStart w:id="0" w:name="_GoBack"/>
+            <w:bookmarkEnd w:id="0"/>
+            <w:r>
+              <w:t>-7</w:t>
             </w:r>
           </w:p>
         </w:tc>
@@ -580,7 +588,25 @@
       </w:tr>
     </w:tbl>
     <w:p/>
-    <w:p/>
+    <w:p>
+      <w:pPr>
+        <w:rPr>
+          <w:b/>
+          <w:color w:val="808080" w:themeColor="background1" w:themeShade="80"/>
+          <w:sz w:val="32"/>
+          <w:szCs w:val="32"/>
+        </w:rPr>
+      </w:pPr>
+      <w:r>
+        <w:rPr>
+          <w:b/>
+          <w:color w:val="808080" w:themeColor="background1" w:themeShade="80"/>
+          <w:sz w:val="32"/>
+          <w:szCs w:val="32"/>
+        </w:rPr>
+        <w:t>E/M Review</w:t>
+      </w:r>
+    </w:p>
     <w:tbl>
       <w:tblPr>
         <w:tblStyle w:val="TableGrid"/>
@@ -611,7 +637,23 @@
                 <w:sz w:val="28"/>
                 <w:szCs w:val="28"/>
               </w:rPr>
-              <w:t>EM Level</w:t>
+              <w:t>E</w:t>
+            </w:r>
+            <w:r>
+              <w:rPr>
+                <w:b/>
+                <w:sz w:val="28"/>
+                <w:szCs w:val="28"/>
+              </w:rPr>
+              <w:t>/</w:t>
+            </w:r>
+            <w:r>
+              <w:rPr>
+                <w:b/>
+                <w:sz w:val="28"/>
+                <w:szCs w:val="28"/>
+              </w:rPr>
+              <w:t>M Level</w:t>
             </w:r>
           </w:p>
           <w:p>
@@ -660,7 +702,23 @@
                 <w:sz w:val="28"/>
                 <w:szCs w:val="28"/>
               </w:rPr>
-              <w:t>EM Level</w:t>
+              <w:t>E</w:t>
+            </w:r>
+            <w:r>
+              <w:rPr>
+                <w:b/>
+                <w:sz w:val="28"/>
+                <w:szCs w:val="28"/>
+              </w:rPr>
+              <w:t>/</w:t>
+            </w:r>
+            <w:r>
+              <w:rPr>
+                <w:b/>
+                <w:sz w:val="28"/>
+                <w:szCs w:val="28"/>
+              </w:rPr>
+              <w:t>M Level</w:t>
             </w:r>
           </w:p>
         </w:tc>
@@ -697,13 +755,21 @@
           <w:tcPr>
             <w:tcW w:w="3192" w:type="dxa"/>
           </w:tcPr>
-          <w:p/>
+          <w:p>
+            <w:r>
+              <w:t>1</w:t>
+            </w:r>
+          </w:p>
         </w:tc>
         <w:tc>
           <w:tcPr>
             <w:tcW w:w="3192" w:type="dxa"/>
           </w:tcPr>
-          <w:p/>
+          <w:p>
+            <w:r>
+              <w:t>3</w:t>
+            </w:r>
+          </w:p>
         </w:tc>
       </w:tr>
       <w:tr>
@@ -738,13 +804,21 @@
           <w:tcPr>
             <w:tcW w:w="3192" w:type="dxa"/>
           </w:tcPr>
-          <w:p/>
+          <w:p>
+            <w:r>
+              <w:t>4</w:t>
+            </w:r>
+          </w:p>
         </w:tc>
         <w:tc>
           <w:tcPr>
             <w:tcW w:w="3192" w:type="dxa"/>
           </w:tcPr>
-          <w:p/>
+          <w:p>
+            <w:r>
+              <w:t>4</w:t>
+            </w:r>
+          </w:p>
         </w:tc>
       </w:tr>
       <w:tr>
@@ -779,13 +853,21 @@
           <w:tcPr>
             <w:tcW w:w="3192" w:type="dxa"/>
           </w:tcPr>
-          <w:p/>
+          <w:p>
+            <w:r>
+              <w:t>1</w:t>
+            </w:r>
+          </w:p>
         </w:tc>
         <w:tc>
           <w:tcPr>
             <w:tcW w:w="3192" w:type="dxa"/>
           </w:tcPr>
-          <w:p/>
+          <w:p>
+            <w:r>
+              <w:t>4</w:t>
+            </w:r>
+          </w:p>
         </w:tc>
       </w:tr>
       <w:tr>
@@ -812,7 +894,10 @@
           </w:p>
           <w:p>
             <w:r>
-              <w:t>(1/3/3/6/8)</w:t>
+              <w:t>(1/1/2</w:t>
+            </w:r>
+            <w:r>
+              <w:t>/6/8)</w:t>
             </w:r>
           </w:p>
         </w:tc>
@@ -820,13 +905,21 @@
           <w:tcPr>
             <w:tcW w:w="3192" w:type="dxa"/>
           </w:tcPr>
-          <w:p/>
+          <w:p>
+            <w:r>
+              <w:t>3</w:t>
+            </w:r>
+          </w:p>
         </w:tc>
         <w:tc>
           <w:tcPr>
             <w:tcW w:w="3192" w:type="dxa"/>
           </w:tcPr>
-          <w:p/>
+          <w:p>
+            <w:r>
+              <w:t>3</w:t>
+            </w:r>
+          </w:p>
         </w:tc>
       </w:tr>
       <w:tr>
@@ -845,7 +938,47 @@
                 <w:sz w:val="28"/>
                 <w:szCs w:val="28"/>
               </w:rPr>
-              <w:t>Overall EM Level</w:t>
+              <w:t xml:space="preserve">Potential </w:t>
+            </w:r>
+            <w:r>
+              <w:rPr>
+                <w:b/>
+                <w:sz w:val="28"/>
+                <w:szCs w:val="28"/>
+              </w:rPr>
+              <w:t>E</w:t>
+            </w:r>
+            <w:r>
+              <w:rPr>
+                <w:b/>
+                <w:sz w:val="28"/>
+                <w:szCs w:val="28"/>
+              </w:rPr>
+              <w:t>/</w:t>
+            </w:r>
+            <w:r>
+              <w:rPr>
+                <w:b/>
+                <w:sz w:val="28"/>
+                <w:szCs w:val="28"/>
+              </w:rPr>
+              <w:t>M Level</w:t>
+            </w:r>
+            <w:r>
+              <w:rPr>
+                <w:b/>
+                <w:sz w:val="28"/>
+                <w:szCs w:val="28"/>
+              </w:rPr>
+              <w:t xml:space="preserve"> </w:t>
+            </w:r>
+            <w:r>
+              <w:rPr>
+                <w:b/>
+                <w:sz w:val="28"/>
+                <w:szCs w:val="28"/>
+              </w:rPr>
+              <w:t>c/w Hx and PE</w:t>
             </w:r>
           </w:p>
         </w:tc>
@@ -853,11 +986,43 @@
           <w:tcPr>
             <w:tcW w:w="3192" w:type="dxa"/>
           </w:tcPr>
-          <w:p/>
+          <w:p>
+            <w:r>
+              <w:t>3</w:t>
+            </w:r>
+          </w:p>
         </w:tc>
       </w:tr>
     </w:tbl>
-    <w:p/>
+    <w:p>
+      <w:r>
+        <w:t xml:space="preserve">Tool Tip: </w:t>
+      </w:r>
+      <w:r>
+        <w:t xml:space="preserve">Actual E/M code </w:t>
+      </w:r>
+      <w:r>
+        <w:t>should</w:t>
+      </w:r>
+      <w:r>
+        <w:t xml:space="preserve"> be </w:t>
+      </w:r>
+      <w:r>
+        <w:t>assigned by billing professionals and based</w:t>
+      </w:r>
+      <w:r>
+        <w:t xml:space="preserve"> on medical necessity and </w:t>
+      </w:r>
+      <w:r>
+        <w:t xml:space="preserve">is </w:t>
+      </w:r>
+      <w:r>
+        <w:t xml:space="preserve">not necessarily based on levels </w:t>
+      </w:r>
+      <w:r>
+        <w:t>supported by documentation.</w:t>
+      </w:r>
+    </w:p>
     <w:p/>
     <w:p>
       <w:r>
@@ -911,29 +1076,14 @@
     <w:p/>
     <w:p>
       <w:pPr>
-        <w:widowControl w:val="0"/>
-        <w:autoSpaceDE w:val="0"/>
-        <w:autoSpaceDN w:val="0"/>
-        <w:adjustRightInd w:val="0"/>
-        <w:spacing w:after="0" w:line="240" w:lineRule="auto"/>
-        <w:rPr>
-          <w:rFonts w:ascii="Arial" w:hAnsi="Arial" w:cs="Arial"/>
-          <w:color w:val="1A1A1A"/>
-          <w:sz w:val="26"/>
-          <w:szCs w:val="26"/>
-        </w:rPr>
+        <w:pStyle w:val="Heading1"/>
       </w:pPr>
       <w:r>
-        <w:rPr>
-          <w:rFonts w:ascii="Arial" w:hAnsi="Arial" w:cs="Arial"/>
-          <w:color w:val="1A1A1A"/>
-          <w:sz w:val="26"/>
-          <w:szCs w:val="26"/>
-        </w:rPr>
         <w:t>Notes</w:t>
       </w:r>
-      <w:bookmarkStart w:id="0" w:name="_GoBack"/>
-      <w:bookmarkEnd w:id="0"/>
+      <w:r>
+        <w:t xml:space="preserve"> v3</w:t>
+      </w:r>
     </w:p>
     <w:p>
       <w:pPr>
@@ -956,7 +1106,17 @@
           <w:sz w:val="26"/>
           <w:szCs w:val="26"/>
         </w:rPr>
-        <w:t>First table: I changed some of the numbers internal to the first table.  Specifically, the HPI row has a &gt;3 in the "4" column. Also, there are no x's. The table shows exactly what column you get to based on a given # of elements.  If you are in column "NA", that is what should be reported.</w:t>
+        <w:t xml:space="preserve">First table: I changed some of the numbers internal to the first table.  Specifically, </w:t>
+      </w:r>
+      <w:r>
+        <w:rPr>
+          <w:rFonts w:ascii="Arial" w:hAnsi="Arial" w:cs="Arial"/>
+          <w:color w:val="1A1A1A"/>
+          <w:sz w:val="26"/>
+          <w:szCs w:val="26"/>
+        </w:rPr>
+        <w:lastRenderedPageBreak/>
+        <w:t>the HPI row has a &gt;3 in the "4" column. Also, there are no x's. The table shows exactly what column you get to based on a given # of elements.  If you are in column "NA", that is what should be reported.</w:t>
       </w:r>
     </w:p>
     <w:p>
@@ -1014,6 +1174,14 @@
       </w:pPr>
     </w:p>
     <w:p>
+      <w:pPr>
+        <w:rPr>
+          <w:rFonts w:ascii="Arial" w:hAnsi="Arial" w:cs="Arial"/>
+          <w:color w:val="1A1A1A"/>
+          <w:sz w:val="26"/>
+          <w:szCs w:val="26"/>
+        </w:rPr>
+      </w:pPr>
       <w:r>
         <w:rPr>
           <w:rFonts w:ascii="Arial" w:hAnsi="Arial" w:cs="Arial"/>
@@ -1022,6 +1190,46 @@
           <w:szCs w:val="26"/>
         </w:rPr>
         <w:t>Third table: this is the source we call the Hamilton table. Everything above should be consistent with this. One issue in the Hamilton table is that in Level 3 and Level 4 of exam he is overlapping. I consulted with Dan ad we made a decision reflected in the first table.</w:t>
+      </w:r>
+    </w:p>
+    <w:p>
+      <w:pPr>
+        <w:rPr>
+          <w:rFonts w:ascii="Arial" w:hAnsi="Arial" w:cs="Arial"/>
+          <w:color w:val="1A1A1A"/>
+          <w:sz w:val="26"/>
+          <w:szCs w:val="26"/>
+        </w:rPr>
+      </w:pPr>
+    </w:p>
+    <w:p>
+      <w:pPr>
+        <w:rPr>
+          <w:rFonts w:ascii="Arial" w:hAnsi="Arial" w:cs="Arial"/>
+          <w:color w:val="1A1A1A"/>
+          <w:sz w:val="26"/>
+          <w:szCs w:val="26"/>
+        </w:rPr>
+      </w:pPr>
+      <w:r>
+        <w:rPr>
+          <w:rFonts w:ascii="Arial" w:hAnsi="Arial" w:cs="Arial"/>
+          <w:color w:val="1A1A1A"/>
+          <w:sz w:val="26"/>
+          <w:szCs w:val="26"/>
+        </w:rPr>
+        <w:t>Notes V4</w:t>
+      </w:r>
+    </w:p>
+    <w:p>
+      <w:r>
+        <w:rPr>
+          <w:rFonts w:ascii="Arial" w:hAnsi="Arial" w:cs="Arial"/>
+          <w:color w:val="1A1A1A"/>
+          <w:sz w:val="26"/>
+          <w:szCs w:val="26"/>
+        </w:rPr>
+        <w:t>Changed EM to E/M</w:t>
       </w:r>
     </w:p>
     <w:sectPr>
@@ -1194,6 +1402,29 @@
     <w:name w:val="Normal"/>
     <w:qFormat/>
   </w:style>
+  <w:style w:type="paragraph" w:styleId="Heading1">
+    <w:name w:val="heading 1"/>
+    <w:basedOn w:val="Normal"/>
+    <w:next w:val="Normal"/>
+    <w:link w:val="Heading1Char"/>
+    <w:uiPriority w:val="9"/>
+    <w:qFormat/>
+    <w:rsid w:val="004D198B"/>
+    <w:pPr>
+      <w:keepNext/>
+      <w:keepLines/>
+      <w:spacing w:before="480" w:after="0"/>
+      <w:outlineLvl w:val="0"/>
+    </w:pPr>
+    <w:rPr>
+      <w:rFonts w:asciiTheme="majorHAnsi" w:eastAsiaTheme="majorEastAsia" w:hAnsiTheme="majorHAnsi" w:cstheme="majorBidi"/>
+      <w:b/>
+      <w:bCs/>
+      <w:color w:val="345A8A" w:themeColor="accent1" w:themeShade="B5"/>
+      <w:sz w:val="32"/>
+      <w:szCs w:val="32"/>
+    </w:rPr>
+  </w:style>
   <w:style w:type="character" w:default="1" w:styleId="DefaultParagraphFont">
     <w:name w:val="Default Paragraph Font"/>
     <w:uiPriority w:val="1"/>
@@ -1292,6 +1523,21 @@
       <w:rFonts w:ascii="Lucida Grande" w:hAnsi="Lucida Grande" w:cs="Lucida Grande"/>
       <w:sz w:val="18"/>
       <w:szCs w:val="18"/>
+    </w:rPr>
+  </w:style>
+  <w:style w:type="character" w:customStyle="1" w:styleId="Heading1Char">
+    <w:name w:val="Heading 1 Char"/>
+    <w:basedOn w:val="DefaultParagraphFont"/>
+    <w:link w:val="Heading1"/>
+    <w:uiPriority w:val="9"/>
+    <w:rsid w:val="004D198B"/>
+    <w:rPr>
+      <w:rFonts w:asciiTheme="majorHAnsi" w:eastAsiaTheme="majorEastAsia" w:hAnsiTheme="majorHAnsi" w:cstheme="majorBidi"/>
+      <w:b/>
+      <w:bCs/>
+      <w:color w:val="345A8A" w:themeColor="accent1" w:themeShade="B5"/>
+      <w:sz w:val="32"/>
+      <w:szCs w:val="32"/>
     </w:rPr>
   </w:style>
 </w:styles>
@@ -1457,6 +1703,29 @@
     <w:name w:val="Normal"/>
     <w:qFormat/>
   </w:style>
+  <w:style w:type="paragraph" w:styleId="Heading1">
+    <w:name w:val="heading 1"/>
+    <w:basedOn w:val="Normal"/>
+    <w:next w:val="Normal"/>
+    <w:link w:val="Heading1Char"/>
+    <w:uiPriority w:val="9"/>
+    <w:qFormat/>
+    <w:rsid w:val="004D198B"/>
+    <w:pPr>
+      <w:keepNext/>
+      <w:keepLines/>
+      <w:spacing w:before="480" w:after="0"/>
+      <w:outlineLvl w:val="0"/>
+    </w:pPr>
+    <w:rPr>
+      <w:rFonts w:asciiTheme="majorHAnsi" w:eastAsiaTheme="majorEastAsia" w:hAnsiTheme="majorHAnsi" w:cstheme="majorBidi"/>
+      <w:b/>
+      <w:bCs/>
+      <w:color w:val="345A8A" w:themeColor="accent1" w:themeShade="B5"/>
+      <w:sz w:val="32"/>
+      <w:szCs w:val="32"/>
+    </w:rPr>
+  </w:style>
   <w:style w:type="character" w:default="1" w:styleId="DefaultParagraphFont">
     <w:name w:val="Default Paragraph Font"/>
     <w:uiPriority w:val="1"/>
@@ -1555,6 +1824,21 @@
       <w:rFonts w:ascii="Lucida Grande" w:hAnsi="Lucida Grande" w:cs="Lucida Grande"/>
       <w:sz w:val="18"/>
       <w:szCs w:val="18"/>
+    </w:rPr>
+  </w:style>
+  <w:style w:type="character" w:customStyle="1" w:styleId="Heading1Char">
+    <w:name w:val="Heading 1 Char"/>
+    <w:basedOn w:val="DefaultParagraphFont"/>
+    <w:link w:val="Heading1"/>
+    <w:uiPriority w:val="9"/>
+    <w:rsid w:val="004D198B"/>
+    <w:rPr>
+      <w:rFonts w:asciiTheme="majorHAnsi" w:eastAsiaTheme="majorEastAsia" w:hAnsiTheme="majorHAnsi" w:cstheme="majorBidi"/>
+      <w:b/>
+      <w:bCs/>
+      <w:color w:val="345A8A" w:themeColor="accent1" w:themeShade="B5"/>
+      <w:sz w:val="32"/>
+      <w:szCs w:val="32"/>
     </w:rPr>
   </w:style>
 </w:styles>

</xml_diff>